<commit_message>
fixed index and page numbers
</commit_message>
<xml_diff>
--- a/meetrapporten/working/meetrapport kwaliteit.docx
+++ b/meetrapporten/working/meetrapport kwaliteit.docx
@@ -590,7 +590,7 @@
               </mc:Choice>
               <mc:Fallback>
                 <w:pict>
-                  <v:rect w14:anchorId="102B9E26" id="Rechthoek 468" o:spid="_x0000_s1026" style="position:absolute;margin-left:0;margin-top:0;width:244.8pt;height:554.4pt;z-index:251659264;visibility:visible;mso-wrap-style:square;mso-width-percent:400;mso-height-percent:700;mso-left-percent:440;mso-top-percent:25;mso-wrap-distance-left:9pt;mso-wrap-distance-top:0;mso-wrap-distance-right:9pt;mso-wrap-distance-bottom:0;mso-position-horizontal-relative:page;mso-position-vertical-relative:page;mso-width-percent:400;mso-height-percent:700;mso-left-percent:440;mso-top-percent:25;mso-width-relative:page;mso-height-relative:page;v-text-anchor:middle" o:gfxdata="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" fillcolor="white [3212]" strokecolor="#747070 [1614]" strokeweight="1.25pt">
+                  <v:rect w14:anchorId="5DA724EE" id="Rechthoek 468" o:spid="_x0000_s1026" style="position:absolute;margin-left:0;margin-top:0;width:244.8pt;height:554.4pt;z-index:251659264;visibility:visible;mso-wrap-style:square;mso-width-percent:400;mso-height-percent:700;mso-left-percent:440;mso-top-percent:25;mso-wrap-distance-left:9pt;mso-wrap-distance-top:0;mso-wrap-distance-right:9pt;mso-wrap-distance-bottom:0;mso-position-horizontal-relative:page;mso-position-vertical-relative:page;mso-width-percent:400;mso-height-percent:700;mso-left-percent:440;mso-top-percent:25;mso-width-relative:page;mso-height-relative:page;v-text-anchor:middle" o:gfxdata="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" fillcolor="white [3212]" strokecolor="#747070 [1614]" strokeweight="1.25pt">
                     <w10:wrap anchorx="page" anchory="page"/>
                   </v:rect>
                 </w:pict>
@@ -688,7 +688,7 @@
               </mc:Choice>
               <mc:Fallback>
                 <w:pict>
-                  <v:rect w14:anchorId="17BF7762" id="Rechthoek 469" o:spid="_x0000_s1026" style="position:absolute;margin-left:0;margin-top:0;width:226.45pt;height:9.35pt;z-index:251662336;visibility:visible;mso-wrap-style:square;mso-width-percent:370;mso-height-percent:0;mso-left-percent:455;mso-top-percent:690;mso-wrap-distance-left:9pt;mso-wrap-distance-top:0;mso-wrap-distance-right:9pt;mso-wrap-distance-bottom:0;mso-position-horizontal-relative:page;mso-position-vertical-relative:page;mso-width-percent:370;mso-height-percent:0;mso-left-percent:455;mso-top-percent:690;mso-width-relative:page;mso-height-relative:margin;v-text-anchor:middle" o:gfxdata="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" fillcolor="#4472c4 [3204]" stroked="f" strokeweight="1pt">
+                  <v:rect w14:anchorId="277664A4" id="Rechthoek 469" o:spid="_x0000_s1026" style="position:absolute;margin-left:0;margin-top:0;width:226.45pt;height:9.35pt;z-index:251662336;visibility:visible;mso-wrap-style:square;mso-width-percent:370;mso-height-percent:0;mso-left-percent:455;mso-top-percent:690;mso-wrap-distance-left:9pt;mso-wrap-distance-top:0;mso-wrap-distance-right:9pt;mso-wrap-distance-bottom:0;mso-position-horizontal-relative:page;mso-position-vertical-relative:page;mso-width-percent:370;mso-height-percent:0;mso-left-percent:455;mso-top-percent:690;mso-width-relative:page;mso-height-relative:margin;v-text-anchor:middle" o:gfxdata="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" fillcolor="#4472c4 [3204]" stroked="f" strokeweight="1pt">
                     <w10:wrap anchorx="page" anchory="page"/>
                   </v:rect>
                 </w:pict>
@@ -995,7 +995,7 @@
               <w:tab w:val="right" w:leader="dot" w:pos="9350"/>
             </w:tabs>
             <w:rPr>
-              <w:rFonts w:eastAsiaTheme="minorEastAsia" w:cstheme="minorHAnsi"/>
+              <w:rFonts w:eastAsiaTheme="minorEastAsia"/>
               <w:noProof/>
               <w:lang w:val="en-US"/>
             </w:rPr>
@@ -1018,7 +1018,7 @@
             </w:rPr>
             <w:fldChar w:fldCharType="separate"/>
           </w:r>
-          <w:hyperlink w:anchor="_Toc5383620" w:history="1">
+          <w:hyperlink w:anchor="_Toc5560092" w:history="1">
             <w:r>
               <w:rPr>
                 <w:rStyle w:val="Hyperlink"/>
@@ -1029,7 +1029,6 @@
             </w:r>
             <w:r>
               <w:rPr>
-                <w:rFonts w:cstheme="minorHAnsi"/>
                 <w:noProof/>
                 <w:webHidden/>
               </w:rPr>
@@ -1037,7 +1036,6 @@
             </w:r>
             <w:r>
               <w:rPr>
-                <w:rFonts w:cstheme="minorHAnsi"/>
                 <w:noProof/>
                 <w:webHidden/>
               </w:rPr>
@@ -1045,22 +1043,19 @@
             </w:r>
             <w:r>
               <w:rPr>
-                <w:rFonts w:cstheme="minorHAnsi"/>
                 <w:noProof/>
                 <w:webHidden/>
               </w:rPr>
-              <w:instrText xml:space="preserve"> PAGEREF _Toc5383620 \h </w:instrText>
-            </w:r>
-            <w:r>
-              <w:rPr>
-                <w:rFonts w:cstheme="minorHAnsi"/>
+              <w:instrText xml:space="preserve"> PAGEREF _Toc5560092 \h </w:instrText>
+            </w:r>
+            <w:r>
+              <w:rPr>
                 <w:noProof/>
                 <w:webHidden/>
               </w:rPr>
             </w:r>
             <w:r>
               <w:rPr>
-                <w:rFonts w:cstheme="minorHAnsi"/>
                 <w:noProof/>
                 <w:webHidden/>
               </w:rPr>
@@ -1068,7 +1063,6 @@
             </w:r>
             <w:r>
               <w:rPr>
-                <w:rFonts w:cstheme="minorHAnsi"/>
                 <w:noProof/>
                 <w:webHidden/>
               </w:rPr>
@@ -1076,7 +1070,6 @@
             </w:r>
             <w:r>
               <w:rPr>
-                <w:rFonts w:cstheme="minorHAnsi"/>
                 <w:noProof/>
                 <w:webHidden/>
               </w:rPr>
@@ -1091,23 +1084,22 @@
               <w:tab w:val="right" w:leader="dot" w:pos="9350"/>
             </w:tabs>
             <w:rPr>
-              <w:rFonts w:eastAsiaTheme="minorEastAsia" w:cstheme="minorHAnsi"/>
+              <w:rFonts w:eastAsiaTheme="minorEastAsia"/>
               <w:noProof/>
               <w:lang w:val="en-US"/>
             </w:rPr>
           </w:pPr>
-          <w:hyperlink w:anchor="_Toc5383621" w:history="1">
+          <w:hyperlink w:anchor="_Toc5560093" w:history="1">
             <w:r>
               <w:rPr>
                 <w:rStyle w:val="Hyperlink"/>
                 <w:rFonts w:cstheme="minorHAnsi"/>
                 <w:noProof/>
               </w:rPr>
-              <w:t>2. Hypothese nog uitbreiden</w:t>
-            </w:r>
-            <w:r>
-              <w:rPr>
-                <w:rFonts w:cstheme="minorHAnsi"/>
+              <w:t>2. Hypothese</w:t>
+            </w:r>
+            <w:r>
+              <w:rPr>
                 <w:noProof/>
                 <w:webHidden/>
               </w:rPr>
@@ -1115,7 +1107,6 @@
             </w:r>
             <w:r>
               <w:rPr>
-                <w:rFonts w:cstheme="minorHAnsi"/>
                 <w:noProof/>
                 <w:webHidden/>
               </w:rPr>
@@ -1123,22 +1114,19 @@
             </w:r>
             <w:r>
               <w:rPr>
-                <w:rFonts w:cstheme="minorHAnsi"/>
                 <w:noProof/>
                 <w:webHidden/>
               </w:rPr>
-              <w:instrText xml:space="preserve"> PAGEREF _Toc5383621 \h </w:instrText>
-            </w:r>
-            <w:r>
-              <w:rPr>
-                <w:rFonts w:cstheme="minorHAnsi"/>
+              <w:instrText xml:space="preserve"> PAGEREF _Toc5560093 \h </w:instrText>
+            </w:r>
+            <w:r>
+              <w:rPr>
                 <w:noProof/>
                 <w:webHidden/>
               </w:rPr>
             </w:r>
             <w:r>
               <w:rPr>
-                <w:rFonts w:cstheme="minorHAnsi"/>
                 <w:noProof/>
                 <w:webHidden/>
               </w:rPr>
@@ -1146,7 +1134,6 @@
             </w:r>
             <w:r>
               <w:rPr>
-                <w:rFonts w:cstheme="minorHAnsi"/>
                 <w:noProof/>
                 <w:webHidden/>
               </w:rPr>
@@ -1154,7 +1141,6 @@
             </w:r>
             <w:r>
               <w:rPr>
-                <w:rFonts w:cstheme="minorHAnsi"/>
                 <w:noProof/>
                 <w:webHidden/>
               </w:rPr>
@@ -1169,12 +1155,12 @@
               <w:tab w:val="right" w:leader="dot" w:pos="9350"/>
             </w:tabs>
             <w:rPr>
-              <w:rFonts w:eastAsiaTheme="minorEastAsia" w:cstheme="minorHAnsi"/>
+              <w:rFonts w:eastAsiaTheme="minorEastAsia"/>
               <w:noProof/>
               <w:lang w:val="en-US"/>
             </w:rPr>
           </w:pPr>
-          <w:hyperlink w:anchor="_Toc5383622" w:history="1">
+          <w:hyperlink w:anchor="_Toc5560094" w:history="1">
             <w:r>
               <w:rPr>
                 <w:rStyle w:val="Hyperlink"/>
@@ -1185,54 +1171,118 @@
             </w:r>
             <w:r>
               <w:rPr>
+                <w:noProof/>
+                <w:webHidden/>
+              </w:rPr>
+              <w:tab/>
+            </w:r>
+            <w:r>
+              <w:rPr>
+                <w:noProof/>
+                <w:webHidden/>
+              </w:rPr>
+              <w:fldChar w:fldCharType="begin"/>
+            </w:r>
+            <w:r>
+              <w:rPr>
+                <w:noProof/>
+                <w:webHidden/>
+              </w:rPr>
+              <w:instrText xml:space="preserve"> PAGEREF _Toc5560094 \h </w:instrText>
+            </w:r>
+            <w:r>
+              <w:rPr>
+                <w:noProof/>
+                <w:webHidden/>
+              </w:rPr>
+            </w:r>
+            <w:r>
+              <w:rPr>
+                <w:noProof/>
+                <w:webHidden/>
+              </w:rPr>
+              <w:fldChar w:fldCharType="separate"/>
+            </w:r>
+            <w:r>
+              <w:rPr>
+                <w:noProof/>
+                <w:webHidden/>
+              </w:rPr>
+              <w:t>2</w:t>
+            </w:r>
+            <w:r>
+              <w:rPr>
+                <w:noProof/>
+                <w:webHidden/>
+              </w:rPr>
+              <w:fldChar w:fldCharType="end"/>
+            </w:r>
+          </w:hyperlink>
+        </w:p>
+        <w:p>
+          <w:pPr>
+            <w:pStyle w:val="Inhopg1"/>
+            <w:tabs>
+              <w:tab w:val="right" w:leader="dot" w:pos="9350"/>
+            </w:tabs>
+            <w:rPr>
+              <w:rFonts w:eastAsiaTheme="minorEastAsia"/>
+              <w:noProof/>
+              <w:lang w:val="en-US"/>
+            </w:rPr>
+          </w:pPr>
+          <w:hyperlink w:anchor="_Toc5560095" w:history="1">
+            <w:r>
+              <w:rPr>
+                <w:rStyle w:val="Hyperlink"/>
                 <w:rFonts w:cstheme="minorHAnsi"/>
                 <w:noProof/>
-                <w:webHidden/>
-              </w:rPr>
-              <w:tab/>
-            </w:r>
-            <w:r>
-              <w:rPr>
-                <w:rFonts w:cstheme="minorHAnsi"/>
+              </w:rPr>
+              <w:t>4. Resultaten</w:t>
+            </w:r>
+            <w:r>
+              <w:rPr>
                 <w:noProof/>
                 <w:webHidden/>
               </w:rPr>
-              <w:fldChar w:fldCharType="begin"/>
-            </w:r>
-            <w:r>
-              <w:rPr>
-                <w:rFonts w:cstheme="minorHAnsi"/>
+              <w:tab/>
+            </w:r>
+            <w:r>
+              <w:rPr>
                 <w:noProof/>
                 <w:webHidden/>
               </w:rPr>
-              <w:instrText xml:space="preserve"> PAGEREF _Toc5383622 \h </w:instrText>
-            </w:r>
-            <w:r>
-              <w:rPr>
-                <w:rFonts w:cstheme="minorHAnsi"/>
+              <w:fldChar w:fldCharType="begin"/>
+            </w:r>
+            <w:r>
+              <w:rPr>
                 <w:noProof/>
                 <w:webHidden/>
               </w:rPr>
-            </w:r>
-            <w:r>
-              <w:rPr>
-                <w:rFonts w:cstheme="minorHAnsi"/>
+              <w:instrText xml:space="preserve"> PAGEREF _Toc5560095 \h </w:instrText>
+            </w:r>
+            <w:r>
+              <w:rPr>
                 <w:noProof/>
                 <w:webHidden/>
               </w:rPr>
-              <w:fldChar w:fldCharType="separate"/>
-            </w:r>
-            <w:r>
-              <w:rPr>
-                <w:rFonts w:cstheme="minorHAnsi"/>
+            </w:r>
+            <w:r>
+              <w:rPr>
                 <w:noProof/>
                 <w:webHidden/>
               </w:rPr>
-              <w:t>2</w:t>
-            </w:r>
-            <w:r>
-              <w:rPr>
-                <w:rFonts w:cstheme="minorHAnsi"/>
+              <w:fldChar w:fldCharType="separate"/>
+            </w:r>
+            <w:r>
+              <w:rPr>
+                <w:noProof/>
+                <w:webHidden/>
+              </w:rPr>
+              <w:t>3</w:t>
+            </w:r>
+            <w:r>
+              <w:rPr>
                 <w:noProof/>
                 <w:webHidden/>
               </w:rPr>
@@ -1247,23 +1297,21 @@
               <w:tab w:val="right" w:leader="dot" w:pos="9350"/>
             </w:tabs>
             <w:rPr>
-              <w:rFonts w:eastAsiaTheme="minorEastAsia" w:cstheme="minorHAnsi"/>
+              <w:rFonts w:eastAsiaTheme="minorEastAsia"/>
               <w:noProof/>
               <w:lang w:val="en-US"/>
             </w:rPr>
           </w:pPr>
-          <w:hyperlink w:anchor="_Toc5383623" w:history="1">
+          <w:hyperlink w:anchor="_Toc5560096" w:history="1">
             <w:r>
               <w:rPr>
                 <w:rStyle w:val="Hyperlink"/>
-                <w:rFonts w:cstheme="minorHAnsi"/>
                 <w:noProof/>
               </w:rPr>
-              <w:t>3.1 Algemeen</w:t>
-            </w:r>
-            <w:r>
-              <w:rPr>
-                <w:rFonts w:cstheme="minorHAnsi"/>
+              <w:t>4.1 Male-2.png</w:t>
+            </w:r>
+            <w:r>
+              <w:rPr>
                 <w:noProof/>
                 <w:webHidden/>
               </w:rPr>
@@ -1271,7 +1319,6 @@
             </w:r>
             <w:r>
               <w:rPr>
-                <w:rFonts w:cstheme="minorHAnsi"/>
                 <w:noProof/>
                 <w:webHidden/>
               </w:rPr>
@@ -1279,33 +1326,33 @@
             </w:r>
             <w:r>
               <w:rPr>
-                <w:rFonts w:cstheme="minorHAnsi"/>
                 <w:noProof/>
                 <w:webHidden/>
               </w:rPr>
-              <w:instrText xml:space="preserve"> PAGEREF _Toc5383623 \h </w:instrText>
-            </w:r>
-            <w:r>
-              <w:rPr>
-                <w:rFonts w:cstheme="minorHAnsi"/>
+              <w:instrText xml:space="preserve"> PAGEREF _Toc5560096 \h </w:instrText>
+            </w:r>
+            <w:r>
+              <w:rPr>
                 <w:noProof/>
                 <w:webHidden/>
               </w:rPr>
-              <w:fldChar w:fldCharType="separate"/>
-            </w:r>
-            <w:r>
-              <w:rPr>
-                <w:rFonts w:cstheme="minorHAnsi"/>
-                <w:b/>
-                <w:bCs/>
+            </w:r>
+            <w:r>
+              <w:rPr>
                 <w:noProof/>
                 <w:webHidden/>
               </w:rPr>
-              <w:t>Fout! Bladwijzer niet gedefinieerd.</w:t>
-            </w:r>
-            <w:r>
-              <w:rPr>
-                <w:rFonts w:cstheme="minorHAnsi"/>
+              <w:fldChar w:fldCharType="separate"/>
+            </w:r>
+            <w:r>
+              <w:rPr>
+                <w:noProof/>
+                <w:webHidden/>
+              </w:rPr>
+              <w:t>3</w:t>
+            </w:r>
+            <w:r>
+              <w:rPr>
                 <w:noProof/>
                 <w:webHidden/>
               </w:rPr>
@@ -1320,23 +1367,92 @@
               <w:tab w:val="right" w:leader="dot" w:pos="9350"/>
             </w:tabs>
             <w:rPr>
-              <w:rFonts w:eastAsiaTheme="minorEastAsia" w:cstheme="minorHAnsi"/>
+              <w:rFonts w:eastAsiaTheme="minorEastAsia"/>
               <w:noProof/>
               <w:lang w:val="en-US"/>
             </w:rPr>
           </w:pPr>
-          <w:hyperlink w:anchor="_Toc5383624" w:history="1">
+          <w:hyperlink w:anchor="_Toc5560097" w:history="1">
+            <w:r>
+              <w:rPr>
+                <w:rStyle w:val="Hyperlink"/>
+                <w:noProof/>
+              </w:rPr>
+              <w:t>4.2 Child-1.png</w:t>
+            </w:r>
+            <w:r>
+              <w:rPr>
+                <w:noProof/>
+                <w:webHidden/>
+              </w:rPr>
+              <w:tab/>
+            </w:r>
+            <w:r>
+              <w:rPr>
+                <w:noProof/>
+                <w:webHidden/>
+              </w:rPr>
+              <w:fldChar w:fldCharType="begin"/>
+            </w:r>
+            <w:r>
+              <w:rPr>
+                <w:noProof/>
+                <w:webHidden/>
+              </w:rPr>
+              <w:instrText xml:space="preserve"> PAGEREF _Toc5560097 \h </w:instrText>
+            </w:r>
+            <w:r>
+              <w:rPr>
+                <w:noProof/>
+                <w:webHidden/>
+              </w:rPr>
+            </w:r>
+            <w:r>
+              <w:rPr>
+                <w:noProof/>
+                <w:webHidden/>
+              </w:rPr>
+              <w:fldChar w:fldCharType="separate"/>
+            </w:r>
+            <w:r>
+              <w:rPr>
+                <w:noProof/>
+                <w:webHidden/>
+              </w:rPr>
+              <w:t>5</w:t>
+            </w:r>
+            <w:r>
+              <w:rPr>
+                <w:noProof/>
+                <w:webHidden/>
+              </w:rPr>
+              <w:fldChar w:fldCharType="end"/>
+            </w:r>
+          </w:hyperlink>
+        </w:p>
+        <w:p>
+          <w:pPr>
+            <w:pStyle w:val="Inhopg1"/>
+            <w:tabs>
+              <w:tab w:val="right" w:leader="dot" w:pos="9350"/>
+            </w:tabs>
+            <w:rPr>
+              <w:rFonts w:eastAsiaTheme="minorEastAsia"/>
+              <w:noProof/>
+              <w:lang w:val="en-US"/>
+            </w:rPr>
+          </w:pPr>
+          <w:hyperlink w:anchor="_Toc5560098" w:history="1">
             <w:r>
               <w:rPr>
                 <w:rStyle w:val="Hyperlink"/>
                 <w:rFonts w:cstheme="minorHAnsi"/>
                 <w:noProof/>
               </w:rPr>
-              <w:t>3.2 Grayscale</w:t>
-            </w:r>
-            <w:r>
-              <w:rPr>
-                <w:rFonts w:cstheme="minorHAnsi"/>
+              <w:t>5. Verwerking resultaten</w:t>
+            </w:r>
+            <w:r>
+              <w:rPr>
                 <w:noProof/>
                 <w:webHidden/>
               </w:rPr>
@@ -1344,7 +1460,6 @@
             </w:r>
             <w:r>
               <w:rPr>
-                <w:rFonts w:cstheme="minorHAnsi"/>
                 <w:noProof/>
                 <w:webHidden/>
               </w:rPr>
@@ -1352,33 +1467,33 @@
             </w:r>
             <w:r>
               <w:rPr>
-                <w:rFonts w:cstheme="minorHAnsi"/>
                 <w:noProof/>
                 <w:webHidden/>
               </w:rPr>
-              <w:instrText xml:space="preserve"> PAGEREF _Toc5383624 \h </w:instrText>
-            </w:r>
-            <w:r>
-              <w:rPr>
-                <w:rFonts w:cstheme="minorHAnsi"/>
+              <w:instrText xml:space="preserve"> PAGEREF _Toc5560098 \h </w:instrText>
+            </w:r>
+            <w:r>
+              <w:rPr>
                 <w:noProof/>
                 <w:webHidden/>
               </w:rPr>
-              <w:fldChar w:fldCharType="separate"/>
-            </w:r>
-            <w:r>
-              <w:rPr>
-                <w:rFonts w:cstheme="minorHAnsi"/>
-                <w:b/>
-                <w:bCs/>
+            </w:r>
+            <w:r>
+              <w:rPr>
                 <w:noProof/>
                 <w:webHidden/>
               </w:rPr>
-              <w:t>Fout! Bladwijzer niet gedefinieerd.</w:t>
-            </w:r>
-            <w:r>
-              <w:rPr>
-                <w:rFonts w:cstheme="minorHAnsi"/>
+              <w:fldChar w:fldCharType="separate"/>
+            </w:r>
+            <w:r>
+              <w:rPr>
+                <w:noProof/>
+                <w:webHidden/>
+              </w:rPr>
+              <w:t>7</w:t>
+            </w:r>
+            <w:r>
+              <w:rPr>
                 <w:noProof/>
                 <w:webHidden/>
               </w:rPr>
@@ -1393,23 +1508,21 @@
               <w:tab w:val="right" w:leader="dot" w:pos="9350"/>
             </w:tabs>
             <w:rPr>
-              <w:rFonts w:eastAsiaTheme="minorEastAsia" w:cstheme="minorHAnsi"/>
+              <w:rFonts w:eastAsiaTheme="minorEastAsia"/>
               <w:noProof/>
               <w:lang w:val="en-US"/>
             </w:rPr>
           </w:pPr>
-          <w:hyperlink w:anchor="_Toc5383625" w:history="1">
+          <w:hyperlink w:anchor="_Toc5560099" w:history="1">
             <w:r>
               <w:rPr>
                 <w:rStyle w:val="Hyperlink"/>
-                <w:rFonts w:cstheme="minorHAnsi"/>
                 <w:noProof/>
               </w:rPr>
-              <w:t>3.3 Imageshell:</w:t>
-            </w:r>
-            <w:r>
-              <w:rPr>
-                <w:rFonts w:cstheme="minorHAnsi"/>
+              <w:t>5.1 male-2.png</w:t>
+            </w:r>
+            <w:r>
+              <w:rPr>
                 <w:noProof/>
                 <w:webHidden/>
               </w:rPr>
@@ -1417,7 +1530,6 @@
             </w:r>
             <w:r>
               <w:rPr>
-                <w:rFonts w:cstheme="minorHAnsi"/>
                 <w:noProof/>
                 <w:webHidden/>
               </w:rPr>
@@ -1425,33 +1537,103 @@
             </w:r>
             <w:r>
               <w:rPr>
-                <w:rFonts w:cstheme="minorHAnsi"/>
                 <w:noProof/>
                 <w:webHidden/>
               </w:rPr>
-              <w:instrText xml:space="preserve"> PAGEREF _Toc5383625 \h </w:instrText>
-            </w:r>
-            <w:r>
-              <w:rPr>
-                <w:rFonts w:cstheme="minorHAnsi"/>
+              <w:instrText xml:space="preserve"> PAGEREF _Toc5560099 \h </w:instrText>
+            </w:r>
+            <w:r>
+              <w:rPr>
                 <w:noProof/>
                 <w:webHidden/>
               </w:rPr>
-              <w:fldChar w:fldCharType="separate"/>
-            </w:r>
-            <w:r>
-              <w:rPr>
-                <w:rFonts w:cstheme="minorHAnsi"/>
-                <w:b/>
-                <w:bCs/>
+            </w:r>
+            <w:r>
+              <w:rPr>
                 <w:noProof/>
                 <w:webHidden/>
               </w:rPr>
-              <w:t>Fout! Bladwijzer niet gedefinieerd.</w:t>
-            </w:r>
-            <w:r>
-              <w:rPr>
-                <w:rFonts w:cstheme="minorHAnsi"/>
+              <w:fldChar w:fldCharType="separate"/>
+            </w:r>
+            <w:r>
+              <w:rPr>
+                <w:noProof/>
+                <w:webHidden/>
+              </w:rPr>
+              <w:t>7</w:t>
+            </w:r>
+            <w:r>
+              <w:rPr>
+                <w:noProof/>
+                <w:webHidden/>
+              </w:rPr>
+              <w:fldChar w:fldCharType="end"/>
+            </w:r>
+          </w:hyperlink>
+        </w:p>
+        <w:p>
+          <w:pPr>
+            <w:pStyle w:val="Inhopg2"/>
+            <w:tabs>
+              <w:tab w:val="right" w:leader="dot" w:pos="9350"/>
+            </w:tabs>
+            <w:rPr>
+              <w:rFonts w:eastAsiaTheme="minorEastAsia"/>
+              <w:noProof/>
+              <w:lang w:val="en-US"/>
+            </w:rPr>
+          </w:pPr>
+          <w:hyperlink w:anchor="_Toc5560100" w:history="1">
+            <w:r>
+              <w:rPr>
+                <w:rStyle w:val="Hyperlink"/>
+                <w:noProof/>
+              </w:rPr>
+              <w:t>5.2 Child-1.png</w:t>
+            </w:r>
+            <w:r>
+              <w:rPr>
+                <w:noProof/>
+                <w:webHidden/>
+              </w:rPr>
+              <w:tab/>
+            </w:r>
+            <w:r>
+              <w:rPr>
+                <w:noProof/>
+                <w:webHidden/>
+              </w:rPr>
+              <w:fldChar w:fldCharType="begin"/>
+            </w:r>
+            <w:r>
+              <w:rPr>
+                <w:noProof/>
+                <w:webHidden/>
+              </w:rPr>
+              <w:instrText xml:space="preserve"> PAGEREF _Toc5560100 \h </w:instrText>
+            </w:r>
+            <w:r>
+              <w:rPr>
+                <w:noProof/>
+                <w:webHidden/>
+              </w:rPr>
+            </w:r>
+            <w:r>
+              <w:rPr>
+                <w:noProof/>
+                <w:webHidden/>
+              </w:rPr>
+              <w:fldChar w:fldCharType="separate"/>
+            </w:r>
+            <w:r>
+              <w:rPr>
+                <w:noProof/>
+                <w:webHidden/>
+              </w:rPr>
+              <w:t>8</w:t>
+            </w:r>
+            <w:r>
+              <w:rPr>
                 <w:noProof/>
                 <w:webHidden/>
               </w:rPr>
@@ -1466,23 +1648,22 @@
               <w:tab w:val="right" w:leader="dot" w:pos="9350"/>
             </w:tabs>
             <w:rPr>
-              <w:rFonts w:eastAsiaTheme="minorEastAsia" w:cstheme="minorHAnsi"/>
+              <w:rFonts w:eastAsiaTheme="minorEastAsia"/>
               <w:noProof/>
               <w:lang w:val="en-US"/>
             </w:rPr>
           </w:pPr>
-          <w:hyperlink w:anchor="_Toc5383626" w:history="1">
+          <w:hyperlink w:anchor="_Toc5560101" w:history="1">
             <w:r>
               <w:rPr>
                 <w:rStyle w:val="Hyperlink"/>
                 <w:rFonts w:cstheme="minorHAnsi"/>
                 <w:noProof/>
               </w:rPr>
-              <w:t>4. Resultaten</w:t>
-            </w:r>
-            <w:r>
-              <w:rPr>
-                <w:rFonts w:cstheme="minorHAnsi"/>
+              <w:t>6. Conclusie</w:t>
+            </w:r>
+            <w:r>
+              <w:rPr>
                 <w:noProof/>
                 <w:webHidden/>
               </w:rPr>
@@ -1490,7 +1671,6 @@
             </w:r>
             <w:r>
               <w:rPr>
-                <w:rFonts w:cstheme="minorHAnsi"/>
                 <w:noProof/>
                 <w:webHidden/>
               </w:rPr>
@@ -1498,22 +1678,19 @@
             </w:r>
             <w:r>
               <w:rPr>
-                <w:rFonts w:cstheme="minorHAnsi"/>
                 <w:noProof/>
                 <w:webHidden/>
               </w:rPr>
-              <w:instrText xml:space="preserve"> PAGEREF _Toc5383626 \h </w:instrText>
-            </w:r>
-            <w:r>
-              <w:rPr>
-                <w:rFonts w:cstheme="minorHAnsi"/>
+              <w:instrText xml:space="preserve"> PAGEREF _Toc5560101 \h </w:instrText>
+            </w:r>
+            <w:r>
+              <w:rPr>
                 <w:noProof/>
                 <w:webHidden/>
               </w:rPr>
             </w:r>
             <w:r>
               <w:rPr>
-                <w:rFonts w:cstheme="minorHAnsi"/>
                 <w:noProof/>
                 <w:webHidden/>
               </w:rPr>
@@ -1521,161 +1698,13 @@
             </w:r>
             <w:r>
               <w:rPr>
-                <w:rFonts w:cstheme="minorHAnsi"/>
                 <w:noProof/>
                 <w:webHidden/>
               </w:rPr>
-              <w:t>0</w:t>
-            </w:r>
-            <w:r>
-              <w:rPr>
-                <w:rFonts w:cstheme="minorHAnsi"/>
-                <w:noProof/>
-                <w:webHidden/>
-              </w:rPr>
-              <w:fldChar w:fldCharType="end"/>
-            </w:r>
-          </w:hyperlink>
-        </w:p>
-        <w:p>
-          <w:pPr>
-            <w:pStyle w:val="Inhopg2"/>
-            <w:tabs>
-              <w:tab w:val="right" w:leader="dot" w:pos="9350"/>
-            </w:tabs>
-            <w:rPr>
-              <w:rFonts w:eastAsiaTheme="minorEastAsia" w:cstheme="minorHAnsi"/>
-              <w:noProof/>
-              <w:lang w:val="en-US"/>
-            </w:rPr>
-          </w:pPr>
-          <w:hyperlink w:anchor="_Toc5383627" w:history="1">
-            <w:r>
-              <w:rPr>
-                <w:rStyle w:val="Hyperlink"/>
-                <w:rFonts w:cstheme="minorHAnsi"/>
-                <w:noProof/>
-              </w:rPr>
-              <w:t>4.1 Grayscale</w:t>
-            </w:r>
-            <w:r>
-              <w:rPr>
-                <w:rFonts w:cstheme="minorHAnsi"/>
-                <w:noProof/>
-                <w:webHidden/>
-              </w:rPr>
-              <w:tab/>
-            </w:r>
-            <w:r>
-              <w:rPr>
-                <w:rFonts w:cstheme="minorHAnsi"/>
-                <w:noProof/>
-                <w:webHidden/>
-              </w:rPr>
-              <w:fldChar w:fldCharType="begin"/>
-            </w:r>
-            <w:r>
-              <w:rPr>
-                <w:rFonts w:cstheme="minorHAnsi"/>
-                <w:noProof/>
-                <w:webHidden/>
-              </w:rPr>
-              <w:instrText xml:space="preserve"> PAGEREF _Toc5383627 \h </w:instrText>
-            </w:r>
-            <w:r>
-              <w:rPr>
-                <w:rFonts w:cstheme="minorHAnsi"/>
-                <w:noProof/>
-                <w:webHidden/>
-              </w:rPr>
-              <w:fldChar w:fldCharType="separate"/>
-            </w:r>
-            <w:r>
-              <w:rPr>
-                <w:rFonts w:cstheme="minorHAnsi"/>
-                <w:b/>
-                <w:bCs/>
-                <w:noProof/>
-                <w:webHidden/>
-              </w:rPr>
-              <w:t>Fout! Bladwijzer niet gedefinieerd.</w:t>
-            </w:r>
-            <w:r>
-              <w:rPr>
-                <w:rFonts w:cstheme="minorHAnsi"/>
-                <w:noProof/>
-                <w:webHidden/>
-              </w:rPr>
-              <w:fldChar w:fldCharType="end"/>
-            </w:r>
-          </w:hyperlink>
-        </w:p>
-        <w:p>
-          <w:pPr>
-            <w:pStyle w:val="Inhopg2"/>
-            <w:tabs>
-              <w:tab w:val="right" w:leader="dot" w:pos="9350"/>
-            </w:tabs>
-            <w:rPr>
-              <w:rFonts w:eastAsiaTheme="minorEastAsia" w:cstheme="minorHAnsi"/>
-              <w:noProof/>
-              <w:lang w:val="en-US"/>
-            </w:rPr>
-          </w:pPr>
-          <w:hyperlink w:anchor="_Toc5383628" w:history="1">
-            <w:r>
-              <w:rPr>
-                <w:rStyle w:val="Hyperlink"/>
-                <w:rFonts w:cstheme="minorHAnsi"/>
-                <w:noProof/>
-              </w:rPr>
-              <w:t>4.2 Imageshell</w:t>
-            </w:r>
-            <w:r>
-              <w:rPr>
-                <w:rFonts w:cstheme="minorHAnsi"/>
-                <w:noProof/>
-                <w:webHidden/>
-              </w:rPr>
-              <w:tab/>
-            </w:r>
-            <w:r>
-              <w:rPr>
-                <w:rFonts w:cstheme="minorHAnsi"/>
-                <w:noProof/>
-                <w:webHidden/>
-              </w:rPr>
-              <w:fldChar w:fldCharType="begin"/>
-            </w:r>
-            <w:r>
-              <w:rPr>
-                <w:rFonts w:cstheme="minorHAnsi"/>
-                <w:noProof/>
-                <w:webHidden/>
-              </w:rPr>
-              <w:instrText xml:space="preserve"> PAGEREF _Toc5383628 \h </w:instrText>
-            </w:r>
-            <w:r>
-              <w:rPr>
-                <w:rFonts w:cstheme="minorHAnsi"/>
-                <w:noProof/>
-                <w:webHidden/>
-              </w:rPr>
-              <w:fldChar w:fldCharType="separate"/>
-            </w:r>
-            <w:r>
-              <w:rPr>
-                <w:rFonts w:cstheme="minorHAnsi"/>
-                <w:b/>
-                <w:bCs/>
-                <w:noProof/>
-                <w:webHidden/>
-              </w:rPr>
-              <w:t>Fout! Bladwijzer niet gedefinieerd.</w:t>
-            </w:r>
-            <w:r>
-              <w:rPr>
-                <w:rFonts w:cstheme="minorHAnsi"/>
+              <w:t>8</w:t>
+            </w:r>
+            <w:r>
+              <w:rPr>
                 <w:noProof/>
                 <w:webHidden/>
               </w:rPr>
@@ -1690,23 +1719,22 @@
               <w:tab w:val="right" w:leader="dot" w:pos="9350"/>
             </w:tabs>
             <w:rPr>
-              <w:rFonts w:eastAsiaTheme="minorEastAsia" w:cstheme="minorHAnsi"/>
+              <w:rFonts w:eastAsiaTheme="minorEastAsia"/>
               <w:noProof/>
               <w:lang w:val="en-US"/>
             </w:rPr>
           </w:pPr>
-          <w:hyperlink w:anchor="_Toc5383629" w:history="1">
+          <w:hyperlink w:anchor="_Toc5560102" w:history="1">
             <w:r>
               <w:rPr>
                 <w:rStyle w:val="Hyperlink"/>
                 <w:rFonts w:cstheme="minorHAnsi"/>
                 <w:noProof/>
               </w:rPr>
-              <w:t>5. Verwerking resultaten</w:t>
-            </w:r>
-            <w:r>
-              <w:rPr>
-                <w:rFonts w:cstheme="minorHAnsi"/>
+              <w:t>7. Evaluatie</w:t>
+            </w:r>
+            <w:r>
+              <w:rPr>
                 <w:noProof/>
                 <w:webHidden/>
               </w:rPr>
@@ -1714,7 +1742,6 @@
             </w:r>
             <w:r>
               <w:rPr>
-                <w:rFonts w:cstheme="minorHAnsi"/>
                 <w:noProof/>
                 <w:webHidden/>
               </w:rPr>
@@ -1722,22 +1749,19 @@
             </w:r>
             <w:r>
               <w:rPr>
-                <w:rFonts w:cstheme="minorHAnsi"/>
                 <w:noProof/>
                 <w:webHidden/>
               </w:rPr>
-              <w:instrText xml:space="preserve"> PAGEREF _Toc5383629 \h </w:instrText>
-            </w:r>
-            <w:r>
-              <w:rPr>
-                <w:rFonts w:cstheme="minorHAnsi"/>
+              <w:instrText xml:space="preserve"> PAGEREF _Toc5560102 \h </w:instrText>
+            </w:r>
+            <w:r>
+              <w:rPr>
                 <w:noProof/>
                 <w:webHidden/>
               </w:rPr>
             </w:r>
             <w:r>
               <w:rPr>
-                <w:rFonts w:cstheme="minorHAnsi"/>
                 <w:noProof/>
                 <w:webHidden/>
               </w:rPr>
@@ -1745,463 +1769,13 @@
             </w:r>
             <w:r>
               <w:rPr>
-                <w:rFonts w:cstheme="minorHAnsi"/>
                 <w:noProof/>
                 <w:webHidden/>
               </w:rPr>
-              <w:t>1</w:t>
-            </w:r>
-            <w:r>
-              <w:rPr>
-                <w:rFonts w:cstheme="minorHAnsi"/>
-                <w:noProof/>
-                <w:webHidden/>
-              </w:rPr>
-              <w:fldChar w:fldCharType="end"/>
-            </w:r>
-          </w:hyperlink>
-        </w:p>
-        <w:p>
-          <w:pPr>
-            <w:pStyle w:val="Inhopg2"/>
-            <w:tabs>
-              <w:tab w:val="right" w:leader="dot" w:pos="9350"/>
-            </w:tabs>
-            <w:rPr>
-              <w:rFonts w:eastAsiaTheme="minorEastAsia" w:cstheme="minorHAnsi"/>
-              <w:noProof/>
-              <w:lang w:val="en-US"/>
-            </w:rPr>
-          </w:pPr>
-          <w:hyperlink w:anchor="_Toc5383630" w:history="1">
-            <w:r>
-              <w:rPr>
-                <w:rStyle w:val="Hyperlink"/>
-                <w:rFonts w:cstheme="minorHAnsi"/>
-                <w:noProof/>
-              </w:rPr>
-              <w:t>5.1 Grayscale</w:t>
-            </w:r>
-            <w:r>
-              <w:rPr>
-                <w:rFonts w:cstheme="minorHAnsi"/>
-                <w:noProof/>
-                <w:webHidden/>
-              </w:rPr>
-              <w:tab/>
-            </w:r>
-            <w:r>
-              <w:rPr>
-                <w:rFonts w:cstheme="minorHAnsi"/>
-                <w:noProof/>
-                <w:webHidden/>
-              </w:rPr>
-              <w:fldChar w:fldCharType="begin"/>
-            </w:r>
-            <w:r>
-              <w:rPr>
-                <w:rFonts w:cstheme="minorHAnsi"/>
-                <w:noProof/>
-                <w:webHidden/>
-              </w:rPr>
-              <w:instrText xml:space="preserve"> PAGEREF _Toc5383630 \h </w:instrText>
-            </w:r>
-            <w:r>
-              <w:rPr>
-                <w:rFonts w:cstheme="minorHAnsi"/>
-                <w:noProof/>
-                <w:webHidden/>
-              </w:rPr>
-              <w:fldChar w:fldCharType="separate"/>
-            </w:r>
-            <w:r>
-              <w:rPr>
-                <w:rFonts w:cstheme="minorHAnsi"/>
-                <w:b/>
-                <w:bCs/>
-                <w:noProof/>
-                <w:webHidden/>
-              </w:rPr>
-              <w:t>Fout! Bladwijzer niet gedefinieerd.</w:t>
-            </w:r>
-            <w:r>
-              <w:rPr>
-                <w:rFonts w:cstheme="minorHAnsi"/>
-                <w:noProof/>
-                <w:webHidden/>
-              </w:rPr>
-              <w:fldChar w:fldCharType="end"/>
-            </w:r>
-          </w:hyperlink>
-        </w:p>
-        <w:p>
-          <w:pPr>
-            <w:pStyle w:val="Inhopg2"/>
-            <w:tabs>
-              <w:tab w:val="right" w:leader="dot" w:pos="9350"/>
-            </w:tabs>
-            <w:rPr>
-              <w:rFonts w:eastAsiaTheme="minorEastAsia" w:cstheme="minorHAnsi"/>
-              <w:noProof/>
-              <w:lang w:val="en-US"/>
-            </w:rPr>
-          </w:pPr>
-          <w:hyperlink w:anchor="_Toc5383631" w:history="1">
-            <w:r>
-              <w:rPr>
-                <w:rStyle w:val="Hyperlink"/>
-                <w:rFonts w:cstheme="minorHAnsi"/>
-                <w:noProof/>
-              </w:rPr>
-              <w:t>5.2 Imageshell:</w:t>
-            </w:r>
-            <w:r>
-              <w:rPr>
-                <w:rFonts w:cstheme="minorHAnsi"/>
-                <w:noProof/>
-                <w:webHidden/>
-              </w:rPr>
-              <w:tab/>
-            </w:r>
-            <w:r>
-              <w:rPr>
-                <w:rFonts w:cstheme="minorHAnsi"/>
-                <w:noProof/>
-                <w:webHidden/>
-              </w:rPr>
-              <w:fldChar w:fldCharType="begin"/>
-            </w:r>
-            <w:r>
-              <w:rPr>
-                <w:rFonts w:cstheme="minorHAnsi"/>
-                <w:noProof/>
-                <w:webHidden/>
-              </w:rPr>
-              <w:instrText xml:space="preserve"> PAGEREF _Toc5383631 \h </w:instrText>
-            </w:r>
-            <w:r>
-              <w:rPr>
-                <w:rFonts w:cstheme="minorHAnsi"/>
-                <w:noProof/>
-                <w:webHidden/>
-              </w:rPr>
-              <w:fldChar w:fldCharType="separate"/>
-            </w:r>
-            <w:r>
-              <w:rPr>
-                <w:rFonts w:cstheme="minorHAnsi"/>
-                <w:b/>
-                <w:bCs/>
-                <w:noProof/>
-                <w:webHidden/>
-              </w:rPr>
-              <w:t>Fout! Bladwijzer niet gedefinieerd.</w:t>
-            </w:r>
-            <w:r>
-              <w:rPr>
-                <w:rFonts w:cstheme="minorHAnsi"/>
-                <w:noProof/>
-                <w:webHidden/>
-              </w:rPr>
-              <w:fldChar w:fldCharType="end"/>
-            </w:r>
-          </w:hyperlink>
-        </w:p>
-        <w:p>
-          <w:pPr>
-            <w:pStyle w:val="Inhopg1"/>
-            <w:tabs>
-              <w:tab w:val="right" w:leader="dot" w:pos="9350"/>
-            </w:tabs>
-            <w:rPr>
-              <w:rFonts w:eastAsiaTheme="minorEastAsia" w:cstheme="minorHAnsi"/>
-              <w:noProof/>
-              <w:lang w:val="en-US"/>
-            </w:rPr>
-          </w:pPr>
-          <w:hyperlink w:anchor="_Toc5383632" w:history="1">
-            <w:r>
-              <w:rPr>
-                <w:rStyle w:val="Hyperlink"/>
-                <w:rFonts w:cstheme="minorHAnsi"/>
-                <w:noProof/>
-              </w:rPr>
-              <w:t>6. Conclusie</w:t>
-            </w:r>
-            <w:r>
-              <w:rPr>
-                <w:rFonts w:cstheme="minorHAnsi"/>
-                <w:noProof/>
-                <w:webHidden/>
-              </w:rPr>
-              <w:tab/>
-            </w:r>
-            <w:r>
-              <w:rPr>
-                <w:rFonts w:cstheme="minorHAnsi"/>
-                <w:noProof/>
-                <w:webHidden/>
-              </w:rPr>
-              <w:fldChar w:fldCharType="begin"/>
-            </w:r>
-            <w:r>
-              <w:rPr>
-                <w:rFonts w:cstheme="minorHAnsi"/>
-                <w:noProof/>
-                <w:webHidden/>
-              </w:rPr>
-              <w:instrText xml:space="preserve"> PAGEREF _Toc5383632 \h </w:instrText>
-            </w:r>
-            <w:r>
-              <w:rPr>
-                <w:rFonts w:cstheme="minorHAnsi"/>
-                <w:noProof/>
-                <w:webHidden/>
-              </w:rPr>
-            </w:r>
-            <w:r>
-              <w:rPr>
-                <w:rFonts w:cstheme="minorHAnsi"/>
-                <w:noProof/>
-                <w:webHidden/>
-              </w:rPr>
-              <w:fldChar w:fldCharType="separate"/>
-            </w:r>
-            <w:r>
-              <w:rPr>
-                <w:rFonts w:cstheme="minorHAnsi"/>
-                <w:noProof/>
-                <w:webHidden/>
-              </w:rPr>
-              <w:t>1</w:t>
-            </w:r>
-            <w:r>
-              <w:rPr>
-                <w:rFonts w:cstheme="minorHAnsi"/>
-                <w:noProof/>
-                <w:webHidden/>
-              </w:rPr>
-              <w:fldChar w:fldCharType="end"/>
-            </w:r>
-          </w:hyperlink>
-        </w:p>
-        <w:p>
-          <w:pPr>
-            <w:pStyle w:val="Inhopg2"/>
-            <w:tabs>
-              <w:tab w:val="right" w:leader="dot" w:pos="9350"/>
-            </w:tabs>
-            <w:rPr>
-              <w:rFonts w:eastAsiaTheme="minorEastAsia" w:cstheme="minorHAnsi"/>
-              <w:noProof/>
-              <w:lang w:val="en-US"/>
-            </w:rPr>
-          </w:pPr>
-          <w:hyperlink w:anchor="_Toc5383633" w:history="1">
-            <w:r>
-              <w:rPr>
-                <w:rStyle w:val="Hyperlink"/>
-                <w:rFonts w:cstheme="minorHAnsi"/>
-                <w:noProof/>
-              </w:rPr>
-              <w:t>6.1 Grayscale</w:t>
-            </w:r>
-            <w:r>
-              <w:rPr>
-                <w:rFonts w:cstheme="minorHAnsi"/>
-                <w:noProof/>
-                <w:webHidden/>
-              </w:rPr>
-              <w:tab/>
-            </w:r>
-            <w:r>
-              <w:rPr>
-                <w:rFonts w:cstheme="minorHAnsi"/>
-                <w:noProof/>
-                <w:webHidden/>
-              </w:rPr>
-              <w:fldChar w:fldCharType="begin"/>
-            </w:r>
-            <w:r>
-              <w:rPr>
-                <w:rFonts w:cstheme="minorHAnsi"/>
-                <w:noProof/>
-                <w:webHidden/>
-              </w:rPr>
-              <w:instrText xml:space="preserve"> PAGEREF _Toc5383633 \h </w:instrText>
-            </w:r>
-            <w:r>
-              <w:rPr>
-                <w:rFonts w:cstheme="minorHAnsi"/>
-                <w:noProof/>
-                <w:webHidden/>
-              </w:rPr>
-              <w:fldChar w:fldCharType="separate"/>
-            </w:r>
-            <w:r>
-              <w:rPr>
-                <w:rFonts w:cstheme="minorHAnsi"/>
-                <w:b/>
-                <w:bCs/>
-                <w:noProof/>
-                <w:webHidden/>
-              </w:rPr>
-              <w:t>Fout! Bladwijzer niet gedefinieerd.</w:t>
-            </w:r>
-            <w:r>
-              <w:rPr>
-                <w:rFonts w:cstheme="minorHAnsi"/>
-                <w:noProof/>
-                <w:webHidden/>
-              </w:rPr>
-              <w:fldChar w:fldCharType="end"/>
-            </w:r>
-          </w:hyperlink>
-        </w:p>
-        <w:p>
-          <w:pPr>
-            <w:pStyle w:val="Inhopg2"/>
-            <w:tabs>
-              <w:tab w:val="right" w:leader="dot" w:pos="9350"/>
-            </w:tabs>
-            <w:rPr>
-              <w:rFonts w:eastAsiaTheme="minorEastAsia" w:cstheme="minorHAnsi"/>
-              <w:noProof/>
-              <w:lang w:val="en-US"/>
-            </w:rPr>
-          </w:pPr>
-          <w:hyperlink w:anchor="_Toc5383634" w:history="1">
-            <w:r>
-              <w:rPr>
-                <w:rStyle w:val="Hyperlink"/>
-                <w:rFonts w:cstheme="minorHAnsi"/>
-                <w:noProof/>
-              </w:rPr>
-              <w:t>6.2 Imageshell</w:t>
-            </w:r>
-            <w:r>
-              <w:rPr>
-                <w:rFonts w:cstheme="minorHAnsi"/>
-                <w:noProof/>
-                <w:webHidden/>
-              </w:rPr>
-              <w:tab/>
-            </w:r>
-            <w:r>
-              <w:rPr>
-                <w:rFonts w:cstheme="minorHAnsi"/>
-                <w:noProof/>
-                <w:webHidden/>
-              </w:rPr>
-              <w:fldChar w:fldCharType="begin"/>
-            </w:r>
-            <w:r>
-              <w:rPr>
-                <w:rFonts w:cstheme="minorHAnsi"/>
-                <w:noProof/>
-                <w:webHidden/>
-              </w:rPr>
-              <w:instrText xml:space="preserve"> PAGEREF _Toc5383634 \h </w:instrText>
-            </w:r>
-            <w:r>
-              <w:rPr>
-                <w:rFonts w:cstheme="minorHAnsi"/>
-                <w:noProof/>
-                <w:webHidden/>
-              </w:rPr>
-              <w:fldChar w:fldCharType="separate"/>
-            </w:r>
-            <w:r>
-              <w:rPr>
-                <w:rFonts w:cstheme="minorHAnsi"/>
-                <w:b/>
-                <w:bCs/>
-                <w:noProof/>
-                <w:webHidden/>
-              </w:rPr>
-              <w:t>Fout! Bladwijzer niet gedefinieerd.</w:t>
-            </w:r>
-            <w:r>
-              <w:rPr>
-                <w:rFonts w:cstheme="minorHAnsi"/>
-                <w:noProof/>
-                <w:webHidden/>
-              </w:rPr>
-              <w:fldChar w:fldCharType="end"/>
-            </w:r>
-          </w:hyperlink>
-        </w:p>
-        <w:p>
-          <w:pPr>
-            <w:pStyle w:val="Inhopg1"/>
-            <w:tabs>
-              <w:tab w:val="right" w:leader="dot" w:pos="9350"/>
-            </w:tabs>
-            <w:rPr>
-              <w:rFonts w:eastAsiaTheme="minorEastAsia" w:cstheme="minorHAnsi"/>
-              <w:noProof/>
-              <w:lang w:val="en-US"/>
-            </w:rPr>
-          </w:pPr>
-          <w:hyperlink w:anchor="_Toc5383635" w:history="1">
-            <w:r>
-              <w:rPr>
-                <w:rStyle w:val="Hyperlink"/>
-                <w:rFonts w:cstheme="minorHAnsi"/>
-                <w:noProof/>
-              </w:rPr>
-              <w:t>7. Evaluatie</w:t>
-            </w:r>
-            <w:r>
-              <w:rPr>
-                <w:rFonts w:cstheme="minorHAnsi"/>
-                <w:noProof/>
-                <w:webHidden/>
-              </w:rPr>
-              <w:tab/>
-            </w:r>
-            <w:r>
-              <w:rPr>
-                <w:rFonts w:cstheme="minorHAnsi"/>
-                <w:noProof/>
-                <w:webHidden/>
-              </w:rPr>
-              <w:fldChar w:fldCharType="begin"/>
-            </w:r>
-            <w:r>
-              <w:rPr>
-                <w:rFonts w:cstheme="minorHAnsi"/>
-                <w:noProof/>
-                <w:webHidden/>
-              </w:rPr>
-              <w:instrText xml:space="preserve"> PAGEREF _Toc5383635 \h </w:instrText>
-            </w:r>
-            <w:r>
-              <w:rPr>
-                <w:rFonts w:cstheme="minorHAnsi"/>
-                <w:noProof/>
-                <w:webHidden/>
-              </w:rPr>
-            </w:r>
-            <w:r>
-              <w:rPr>
-                <w:rFonts w:cstheme="minorHAnsi"/>
-                <w:noProof/>
-                <w:webHidden/>
-              </w:rPr>
-              <w:fldChar w:fldCharType="separate"/>
-            </w:r>
-            <w:r>
-              <w:rPr>
-                <w:rFonts w:cstheme="minorHAnsi"/>
-                <w:noProof/>
-                <w:webHidden/>
-              </w:rPr>
-              <w:t>1</w:t>
-            </w:r>
-            <w:r>
-              <w:rPr>
-                <w:rFonts w:cstheme="minorHAnsi"/>
+              <w:t>8</w:t>
+            </w:r>
+            <w:r>
+              <w:rPr>
                 <w:noProof/>
                 <w:webHidden/>
               </w:rPr>
@@ -2238,6 +1812,8 @@
         </w:rPr>
         <w:br w:type="page"/>
       </w:r>
+      <w:bookmarkStart w:id="0" w:name="_GoBack"/>
+      <w:bookmarkEnd w:id="0"/>
     </w:p>
     <w:p>
       <w:pPr>
@@ -2246,7 +1822,7 @@
           <w:rFonts w:asciiTheme="minorHAnsi" w:hAnsiTheme="minorHAnsi" w:cstheme="minorHAnsi"/>
         </w:rPr>
       </w:pPr>
-      <w:bookmarkStart w:id="0" w:name="_Toc5383620"/>
+      <w:bookmarkStart w:id="1" w:name="_Toc5560092"/>
       <w:r>
         <w:rPr>
           <w:rFonts w:asciiTheme="minorHAnsi" w:hAnsiTheme="minorHAnsi" w:cstheme="minorHAnsi"/>
@@ -2254,7 +1830,7 @@
         <w:lastRenderedPageBreak/>
         <w:t>1. Doel</w:t>
       </w:r>
-      <w:bookmarkEnd w:id="0"/>
+      <w:bookmarkEnd w:id="1"/>
     </w:p>
     <w:p>
       <w:r>
@@ -2287,14 +1863,14 @@
           <w:rFonts w:asciiTheme="minorHAnsi" w:hAnsiTheme="minorHAnsi" w:cstheme="minorHAnsi"/>
         </w:rPr>
       </w:pPr>
-      <w:bookmarkStart w:id="1" w:name="_Toc5383621"/>
+      <w:bookmarkStart w:id="2" w:name="_Toc5560093"/>
       <w:r>
         <w:rPr>
           <w:rFonts w:asciiTheme="minorHAnsi" w:hAnsiTheme="minorHAnsi" w:cstheme="minorHAnsi"/>
         </w:rPr>
         <w:t>2. Hypothese</w:t>
       </w:r>
-      <w:bookmarkEnd w:id="1"/>
+      <w:bookmarkEnd w:id="2"/>
     </w:p>
     <w:p>
       <w:r>
@@ -2324,14 +1900,14 @@
           <w:rFonts w:asciiTheme="minorHAnsi" w:hAnsiTheme="minorHAnsi" w:cstheme="minorHAnsi"/>
         </w:rPr>
       </w:pPr>
-      <w:bookmarkStart w:id="2" w:name="_Toc5383622"/>
+      <w:bookmarkStart w:id="3" w:name="_Toc5560094"/>
       <w:r>
         <w:rPr>
           <w:rFonts w:asciiTheme="minorHAnsi" w:hAnsiTheme="minorHAnsi" w:cstheme="minorHAnsi"/>
         </w:rPr>
         <w:t>3. Werkwijze</w:t>
       </w:r>
-      <w:bookmarkEnd w:id="2"/>
+      <w:bookmarkEnd w:id="3"/>
     </w:p>
     <w:p>
       <w:pPr>
@@ -2474,8 +2050,9 @@
           <w:rFonts w:cstheme="minorHAnsi"/>
         </w:rPr>
         <w:sectPr>
-          <w:footerReference w:type="default" r:id="rId6"/>
-          <w:pgSz w:w="12240" w:h="15840"/>
+          <w:footerReference w:type="default" r:id="rId8"/>
+          <w:type w:val="continuous"/>
+          <w:pgSz w:w="12240" w:h="15840" w:code="1"/>
           <w:pgMar w:top="1276" w:right="1440" w:bottom="1276" w:left="1440" w:header="720" w:footer="720" w:gutter="0"/>
           <w:pgNumType w:start="0"/>
           <w:cols w:space="720"/>
@@ -2483,7 +2060,6 @@
           <w:docGrid w:linePitch="360"/>
         </w:sectPr>
       </w:pPr>
-      <w:bookmarkStart w:id="3" w:name="_Toc5383626"/>
       <w:r>
         <w:rPr>
           <w:rFonts w:cstheme="minorHAnsi"/>
@@ -2498,6 +2074,7 @@
           <w:rFonts w:asciiTheme="minorHAnsi" w:hAnsiTheme="minorHAnsi" w:cstheme="minorHAnsi"/>
         </w:rPr>
       </w:pPr>
+      <w:bookmarkStart w:id="4" w:name="_Toc5560095"/>
       <w:r>
         <w:rPr>
           <w:rFonts w:asciiTheme="minorHAnsi" w:hAnsiTheme="minorHAnsi" w:cstheme="minorHAnsi"/>
@@ -2505,15 +2082,17 @@
         <w:lastRenderedPageBreak/>
         <w:t>4. Resultaten</w:t>
       </w:r>
-      <w:bookmarkEnd w:id="3"/>
+      <w:bookmarkEnd w:id="4"/>
     </w:p>
     <w:p>
       <w:pPr>
         <w:pStyle w:val="Kop2"/>
       </w:pPr>
+      <w:bookmarkStart w:id="5" w:name="_Toc5560096"/>
       <w:r>
         <w:t>4.1 Male-2.png</w:t>
       </w:r>
+      <w:bookmarkEnd w:id="5"/>
     </w:p>
     <w:p>
       <w:r>
@@ -9681,7 +9260,6 @@
                 <w:lang w:val="en-US"/>
               </w:rPr>
             </w:pPr>
-            <w:bookmarkStart w:id="4" w:name="_Toc5383629"/>
             <w:proofErr w:type="gramStart"/>
             <w:r>
               <w:rPr>
@@ -17684,7 +17262,7 @@
                     </pic:cNvPicPr>
                   </pic:nvPicPr>
                   <pic:blipFill>
-                    <a:blip r:embed="rId7">
+                    <a:blip r:embed="rId9">
                       <a:extLst>
                         <a:ext uri="{28A0092B-C50C-407E-A947-70E740481C1C}">
                           <a14:useLocalDpi xmlns:a14="http://schemas.microsoft.com/office/drawing/2010/main" val="0"/>
@@ -17755,7 +17333,7 @@
                     </pic:cNvPicPr>
                   </pic:nvPicPr>
                   <pic:blipFill>
-                    <a:blip r:embed="rId8">
+                    <a:blip r:embed="rId10">
                       <a:extLst>
                         <a:ext uri="{28A0092B-C50C-407E-A947-70E740481C1C}">
                           <a14:useLocalDpi xmlns:a14="http://schemas.microsoft.com/office/drawing/2010/main" val="0"/>
@@ -17832,7 +17410,7 @@
                     </pic:cNvPicPr>
                   </pic:nvPicPr>
                   <pic:blipFill>
-                    <a:blip r:embed="rId9">
+                    <a:blip r:embed="rId11">
                       <a:extLst>
                         <a:ext uri="{28A0092B-C50C-407E-A947-70E740481C1C}">
                           <a14:useLocalDpi xmlns:a14="http://schemas.microsoft.com/office/drawing/2010/main" val="0"/>
@@ -17946,6 +17524,7 @@
       <w:pPr>
         <w:pStyle w:val="Kop2"/>
       </w:pPr>
+      <w:bookmarkStart w:id="6" w:name="_Toc5560097"/>
       <w:r>
         <w:lastRenderedPageBreak/>
         <w:t>4.2 Child-1</w:t>
@@ -17956,6 +17535,7 @@
       <w:r>
         <w:t>png</w:t>
       </w:r>
+      <w:bookmarkEnd w:id="6"/>
     </w:p>
     <w:p>
       <w:pPr>
@@ -33165,7 +32745,7 @@
                     </pic:cNvPicPr>
                   </pic:nvPicPr>
                   <pic:blipFill>
-                    <a:blip r:embed="rId10">
+                    <a:blip r:embed="rId12">
                       <a:extLst>
                         <a:ext uri="{28A0092B-C50C-407E-A947-70E740481C1C}">
                           <a14:useLocalDpi xmlns:a14="http://schemas.microsoft.com/office/drawing/2010/main" val="0"/>
@@ -33230,7 +32810,7 @@
                     </pic:cNvPicPr>
                   </pic:nvPicPr>
                   <pic:blipFill>
-                    <a:blip r:embed="rId11">
+                    <a:blip r:embed="rId13">
                       <a:extLst>
                         <a:ext uri="{28A0092B-C50C-407E-A947-70E740481C1C}">
                           <a14:useLocalDpi xmlns:a14="http://schemas.microsoft.com/office/drawing/2010/main" val="0"/>
@@ -33301,7 +32881,7 @@
                     </pic:cNvPicPr>
                   </pic:nvPicPr>
                   <pic:blipFill>
-                    <a:blip r:embed="rId12">
+                    <a:blip r:embed="rId14">
                       <a:extLst>
                         <a:ext uri="{28A0092B-C50C-407E-A947-70E740481C1C}">
                           <a14:useLocalDpi xmlns:a14="http://schemas.microsoft.com/office/drawing/2010/main" val="0"/>
@@ -33395,9 +32975,11 @@
           <w:rFonts w:asciiTheme="minorHAnsi" w:hAnsiTheme="minorHAnsi" w:cstheme="minorHAnsi"/>
         </w:rPr>
         <w:sectPr>
+          <w:footerReference w:type="default" r:id="rId15"/>
+          <w:headerReference w:type="first" r:id="rId16"/>
+          <w:footerReference w:type="first" r:id="rId17"/>
           <w:pgSz w:w="15840" w:h="12240" w:orient="landscape" w:code="1"/>
           <w:pgMar w:top="1440" w:right="1276" w:bottom="1440" w:left="1276" w:header="720" w:footer="720" w:gutter="0"/>
-          <w:pgNumType w:start="0"/>
           <w:cols w:space="720"/>
           <w:titlePg/>
           <w:docGrid w:linePitch="360"/>
@@ -33411,6 +32993,7 @@
           <w:rFonts w:asciiTheme="minorHAnsi" w:hAnsiTheme="minorHAnsi" w:cstheme="minorHAnsi"/>
         </w:rPr>
       </w:pPr>
+      <w:bookmarkStart w:id="7" w:name="_Toc5560098"/>
       <w:r>
         <w:rPr>
           <w:rFonts w:asciiTheme="minorHAnsi" w:hAnsiTheme="minorHAnsi" w:cstheme="minorHAnsi"/>
@@ -33418,7 +33001,7 @@
         <w:lastRenderedPageBreak/>
         <w:t>5. Verwerking resultaten</w:t>
       </w:r>
-      <w:bookmarkEnd w:id="4"/>
+      <w:bookmarkEnd w:id="7"/>
     </w:p>
     <w:p>
       <w:r>
@@ -33484,9 +33067,11 @@
       <w:pPr>
         <w:pStyle w:val="Kop2"/>
       </w:pPr>
+      <w:bookmarkStart w:id="8" w:name="_Toc5560099"/>
       <w:r>
         <w:t>5.1 male-2.png</w:t>
       </w:r>
+      <w:bookmarkEnd w:id="8"/>
     </w:p>
     <w:tbl>
       <w:tblPr>
@@ -35929,10 +35514,12 @@
       <w:pPr>
         <w:pStyle w:val="Kop2"/>
       </w:pPr>
+      <w:bookmarkStart w:id="9" w:name="_Toc5560100"/>
       <w:r>
         <w:lastRenderedPageBreak/>
         <w:t>5.2 Child-1.png</w:t>
       </w:r>
+      <w:bookmarkEnd w:id="9"/>
     </w:p>
     <w:tbl>
       <w:tblPr>
@@ -38365,14 +37952,14 @@
           <w:rFonts w:asciiTheme="minorHAnsi" w:hAnsiTheme="minorHAnsi" w:cstheme="minorHAnsi"/>
         </w:rPr>
       </w:pPr>
-      <w:bookmarkStart w:id="5" w:name="_Toc5383632"/>
+      <w:bookmarkStart w:id="10" w:name="_Toc5560101"/>
       <w:r>
         <w:rPr>
           <w:rFonts w:asciiTheme="minorHAnsi" w:hAnsiTheme="minorHAnsi" w:cstheme="minorHAnsi"/>
         </w:rPr>
         <w:t>6. Conclusie</w:t>
       </w:r>
-      <w:bookmarkEnd w:id="5"/>
+      <w:bookmarkEnd w:id="10"/>
     </w:p>
     <w:p>
       <w:r>
@@ -38406,16 +37993,16 @@
           <w:rFonts w:asciiTheme="minorHAnsi" w:hAnsiTheme="minorHAnsi" w:cstheme="minorHAnsi"/>
         </w:rPr>
       </w:pPr>
-      <w:bookmarkStart w:id="6" w:name="_Ref5383501"/>
-      <w:bookmarkStart w:id="7" w:name="_Toc5383635"/>
+      <w:bookmarkStart w:id="11" w:name="_Ref5383501"/>
+      <w:bookmarkStart w:id="12" w:name="_Toc5560102"/>
       <w:r>
         <w:rPr>
           <w:rFonts w:asciiTheme="minorHAnsi" w:hAnsiTheme="minorHAnsi" w:cstheme="minorHAnsi"/>
         </w:rPr>
         <w:t>7. Evaluatie</w:t>
       </w:r>
-      <w:bookmarkEnd w:id="6"/>
-      <w:bookmarkEnd w:id="7"/>
+      <w:bookmarkEnd w:id="11"/>
+      <w:bookmarkEnd w:id="12"/>
     </w:p>
     <w:p>
       <w:r>
@@ -38430,13 +38017,10 @@
       <w:r>
         <w:t xml:space="preserve">te runnen de resultaten waren gelijk bij alle 10 de tests. </w:t>
       </w:r>
-      <w:bookmarkStart w:id="8" w:name="_GoBack"/>
-      <w:bookmarkEnd w:id="8"/>
     </w:p>
     <w:sectPr>
       <w:pgSz w:w="12240" w:h="15840" w:code="1"/>
       <w:pgMar w:top="1276" w:right="1440" w:bottom="1276" w:left="1440" w:header="720" w:footer="720" w:gutter="0"/>
-      <w:pgNumType w:start="0"/>
       <w:cols w:space="720"/>
       <w:titlePg/>
       <w:docGrid w:linePitch="360"/>
@@ -38445,17 +38029,41 @@
 </w:document>
 </file>
 
+<file path=word/endnotes.xml><?xml version="1.0" encoding="utf-8"?>
+<w:endnotes xmlns:wpc="http://schemas.microsoft.com/office/word/2010/wordprocessingCanvas" xmlns:cx="http://schemas.microsoft.com/office/drawing/2014/chartex" xmlns:cx1="http://schemas.microsoft.com/office/drawing/2015/9/8/chartex" xmlns:cx2="http://schemas.microsoft.com/office/drawing/2015/10/21/chartex" xmlns:cx3="http://schemas.microsoft.com/office/drawing/2016/5/9/chartex" xmlns:cx4="http://schemas.microsoft.com/office/drawing/2016/5/10/chartex" xmlns:cx5="http://schemas.microsoft.com/office/drawing/2016/5/11/chartex" xmlns:cx6="http://schemas.microsoft.com/office/drawing/2016/5/12/chartex" xmlns:cx7="http://schemas.microsoft.com/office/drawing/2016/5/13/chartex" xmlns:cx8="http://schemas.microsoft.com/office/drawing/2016/5/14/chartex" xmlns:mc="http://schemas.openxmlformats.org/markup-compatibility/2006" xmlns:aink="http://schemas.microsoft.com/office/drawing/2016/ink" xmlns:am3d="http://schemas.microsoft.com/office/drawing/2017/model3d" xmlns:o="urn:schemas-microsoft-com:office:office" xmlns:r="http://schemas.openxmlformats.org/officeDocument/2006/relationships" xmlns:m="http://schemas.openxmlformats.org/officeDocument/2006/math" xmlns:v="urn:schemas-microsoft-com:vml" xmlns:wp14="http://schemas.microsoft.com/office/word/2010/wordprocessingDrawing" xmlns:wp="http://schemas.openxmlformats.org/drawingml/2006/wordprocessingDrawing" xmlns:w10="urn:schemas-microsoft-com:office:word" xmlns:w="http://schemas.openxmlformats.org/wordprocessingml/2006/main" xmlns:w14="http://schemas.microsoft.com/office/word/2010/wordml" xmlns:w15="http://schemas.microsoft.com/office/word/2012/wordml" xmlns:w16cid="http://schemas.microsoft.com/office/word/2016/wordml/cid" xmlns:w16se="http://schemas.microsoft.com/office/word/2015/wordml/symex" xmlns:wpg="http://schemas.microsoft.com/office/word/2010/wordprocessingGroup" xmlns:wpi="http://schemas.microsoft.com/office/word/2010/wordprocessingInk" xmlns:wne="http://schemas.microsoft.com/office/word/2006/wordml" xmlns:wps="http://schemas.microsoft.com/office/word/2010/wordprocessingShape" mc:Ignorable="w14 w15 w16se w16cid wp14">
+  <w:endnote w:type="separator" w:id="-1">
+    <w:p>
+      <w:pPr>
+        <w:spacing w:after="0" w:line="240" w:lineRule="auto"/>
+      </w:pPr>
+      <w:r>
+        <w:separator/>
+      </w:r>
+    </w:p>
+  </w:endnote>
+  <w:endnote w:type="continuationSeparator" w:id="0">
+    <w:p>
+      <w:pPr>
+        <w:spacing w:after="0" w:line="240" w:lineRule="auto"/>
+      </w:pPr>
+      <w:r>
+        <w:continuationSeparator/>
+      </w:r>
+    </w:p>
+  </w:endnote>
+</w:endnotes>
+</file>
+
 <file path=word/footer1.xml><?xml version="1.0" encoding="utf-8"?>
 <w:ftr xmlns:wpc="http://schemas.microsoft.com/office/word/2010/wordprocessingCanvas" xmlns:cx="http://schemas.microsoft.com/office/drawing/2014/chartex" xmlns:cx1="http://schemas.microsoft.com/office/drawing/2015/9/8/chartex" xmlns:cx2="http://schemas.microsoft.com/office/drawing/2015/10/21/chartex" xmlns:cx3="http://schemas.microsoft.com/office/drawing/2016/5/9/chartex" xmlns:cx4="http://schemas.microsoft.com/office/drawing/2016/5/10/chartex" xmlns:cx5="http://schemas.microsoft.com/office/drawing/2016/5/11/chartex" xmlns:cx6="http://schemas.microsoft.com/office/drawing/2016/5/12/chartex" xmlns:cx7="http://schemas.microsoft.com/office/drawing/2016/5/13/chartex" xmlns:cx8="http://schemas.microsoft.com/office/drawing/2016/5/14/chartex" xmlns:mc="http://schemas.openxmlformats.org/markup-compatibility/2006" xmlns:aink="http://schemas.microsoft.com/office/drawing/2016/ink" xmlns:am3d="http://schemas.microsoft.com/office/drawing/2017/model3d" xmlns:o="urn:schemas-microsoft-com:office:office" xmlns:r="http://schemas.openxmlformats.org/officeDocument/2006/relationships" xmlns:m="http://schemas.openxmlformats.org/officeDocument/2006/math" xmlns:v="urn:schemas-microsoft-com:vml" xmlns:wp14="http://schemas.microsoft.com/office/word/2010/wordprocessingDrawing" xmlns:wp="http://schemas.openxmlformats.org/drawingml/2006/wordprocessingDrawing" xmlns:w10="urn:schemas-microsoft-com:office:word" xmlns:w="http://schemas.openxmlformats.org/wordprocessingml/2006/main" xmlns:w14="http://schemas.microsoft.com/office/word/2010/wordml" xmlns:w15="http://schemas.microsoft.com/office/word/2012/wordml" xmlns:w16cid="http://schemas.microsoft.com/office/word/2016/wordml/cid" xmlns:w16se="http://schemas.microsoft.com/office/word/2015/wordml/symex" xmlns:wpg="http://schemas.microsoft.com/office/word/2010/wordprocessingGroup" xmlns:wpi="http://schemas.microsoft.com/office/word/2010/wordprocessingInk" xmlns:wne="http://schemas.microsoft.com/office/word/2006/wordml" xmlns:wps="http://schemas.microsoft.com/office/word/2010/wordprocessingShape" mc:Ignorable="w14 w15 w16se w16cid wp14">
   <w:sdt>
     <w:sdtPr>
-      <w:id w:val="1374817963"/>
+      <w:id w:val="277839203"/>
       <w:docPartObj>
         <w:docPartGallery w:val="Page Numbers (Bottom of Page)"/>
         <w:docPartUnique/>
       </w:docPartObj>
     </w:sdtPr>
-    <w:sdtEndPr/>
     <w:sdtContent>
       <w:p>
         <w:pPr>
@@ -38486,6 +38094,119 @@
     </w:pPr>
   </w:p>
 </w:ftr>
+</file>
+
+<file path=word/footer2.xml><?xml version="1.0" encoding="utf-8"?>
+<w:ftr xmlns:wpc="http://schemas.microsoft.com/office/word/2010/wordprocessingCanvas" xmlns:cx="http://schemas.microsoft.com/office/drawing/2014/chartex" xmlns:cx1="http://schemas.microsoft.com/office/drawing/2015/9/8/chartex" xmlns:cx2="http://schemas.microsoft.com/office/drawing/2015/10/21/chartex" xmlns:cx3="http://schemas.microsoft.com/office/drawing/2016/5/9/chartex" xmlns:cx4="http://schemas.microsoft.com/office/drawing/2016/5/10/chartex" xmlns:cx5="http://schemas.microsoft.com/office/drawing/2016/5/11/chartex" xmlns:cx6="http://schemas.microsoft.com/office/drawing/2016/5/12/chartex" xmlns:cx7="http://schemas.microsoft.com/office/drawing/2016/5/13/chartex" xmlns:cx8="http://schemas.microsoft.com/office/drawing/2016/5/14/chartex" xmlns:mc="http://schemas.openxmlformats.org/markup-compatibility/2006" xmlns:aink="http://schemas.microsoft.com/office/drawing/2016/ink" xmlns:am3d="http://schemas.microsoft.com/office/drawing/2017/model3d" xmlns:o="urn:schemas-microsoft-com:office:office" xmlns:r="http://schemas.openxmlformats.org/officeDocument/2006/relationships" xmlns:m="http://schemas.openxmlformats.org/officeDocument/2006/math" xmlns:v="urn:schemas-microsoft-com:vml" xmlns:wp14="http://schemas.microsoft.com/office/word/2010/wordprocessingDrawing" xmlns:wp="http://schemas.openxmlformats.org/drawingml/2006/wordprocessingDrawing" xmlns:w10="urn:schemas-microsoft-com:office:word" xmlns:w="http://schemas.openxmlformats.org/wordprocessingml/2006/main" xmlns:w14="http://schemas.microsoft.com/office/word/2010/wordml" xmlns:w15="http://schemas.microsoft.com/office/word/2012/wordml" xmlns:w16cid="http://schemas.microsoft.com/office/word/2016/wordml/cid" xmlns:w16se="http://schemas.microsoft.com/office/word/2015/wordml/symex" xmlns:wpg="http://schemas.microsoft.com/office/word/2010/wordprocessingGroup" xmlns:wpi="http://schemas.microsoft.com/office/word/2010/wordprocessingInk" xmlns:wne="http://schemas.microsoft.com/office/word/2006/wordml" xmlns:wps="http://schemas.microsoft.com/office/word/2010/wordprocessingShape" mc:Ignorable="w14 w15 w16se w16cid wp14">
+  <w:sdt>
+    <w:sdtPr>
+      <w:id w:val="-30337288"/>
+      <w:docPartObj>
+        <w:docPartGallery w:val="Page Numbers (Bottom of Page)"/>
+        <w:docPartUnique/>
+      </w:docPartObj>
+    </w:sdtPr>
+    <w:sdtContent>
+      <w:p>
+        <w:pPr>
+          <w:pStyle w:val="Voettekst"/>
+          <w:jc w:val="right"/>
+        </w:pPr>
+        <w:r>
+          <w:fldChar w:fldCharType="begin"/>
+        </w:r>
+        <w:r>
+          <w:instrText>PAGE   \* MERGEFORMAT</w:instrText>
+        </w:r>
+        <w:r>
+          <w:fldChar w:fldCharType="separate"/>
+        </w:r>
+        <w:r>
+          <w:t>2</w:t>
+        </w:r>
+        <w:r>
+          <w:fldChar w:fldCharType="end"/>
+        </w:r>
+      </w:p>
+    </w:sdtContent>
+  </w:sdt>
+  <w:p>
+    <w:pPr>
+      <w:pStyle w:val="Voettekst"/>
+    </w:pPr>
+  </w:p>
+</w:ftr>
+</file>
+
+<file path=word/footer3.xml><?xml version="1.0" encoding="utf-8"?>
+<w:ftr xmlns:wpc="http://schemas.microsoft.com/office/word/2010/wordprocessingCanvas" xmlns:cx="http://schemas.microsoft.com/office/drawing/2014/chartex" xmlns:cx1="http://schemas.microsoft.com/office/drawing/2015/9/8/chartex" xmlns:cx2="http://schemas.microsoft.com/office/drawing/2015/10/21/chartex" xmlns:cx3="http://schemas.microsoft.com/office/drawing/2016/5/9/chartex" xmlns:cx4="http://schemas.microsoft.com/office/drawing/2016/5/10/chartex" xmlns:cx5="http://schemas.microsoft.com/office/drawing/2016/5/11/chartex" xmlns:cx6="http://schemas.microsoft.com/office/drawing/2016/5/12/chartex" xmlns:cx7="http://schemas.microsoft.com/office/drawing/2016/5/13/chartex" xmlns:cx8="http://schemas.microsoft.com/office/drawing/2016/5/14/chartex" xmlns:mc="http://schemas.openxmlformats.org/markup-compatibility/2006" xmlns:aink="http://schemas.microsoft.com/office/drawing/2016/ink" xmlns:am3d="http://schemas.microsoft.com/office/drawing/2017/model3d" xmlns:o="urn:schemas-microsoft-com:office:office" xmlns:r="http://schemas.openxmlformats.org/officeDocument/2006/relationships" xmlns:m="http://schemas.openxmlformats.org/officeDocument/2006/math" xmlns:v="urn:schemas-microsoft-com:vml" xmlns:wp14="http://schemas.microsoft.com/office/word/2010/wordprocessingDrawing" xmlns:wp="http://schemas.openxmlformats.org/drawingml/2006/wordprocessingDrawing" xmlns:w10="urn:schemas-microsoft-com:office:word" xmlns:w="http://schemas.openxmlformats.org/wordprocessingml/2006/main" xmlns:w14="http://schemas.microsoft.com/office/word/2010/wordml" xmlns:w15="http://schemas.microsoft.com/office/word/2012/wordml" xmlns:w16cid="http://schemas.microsoft.com/office/word/2016/wordml/cid" xmlns:w16se="http://schemas.microsoft.com/office/word/2015/wordml/symex" xmlns:wpg="http://schemas.microsoft.com/office/word/2010/wordprocessingGroup" xmlns:wpi="http://schemas.microsoft.com/office/word/2010/wordprocessingInk" xmlns:wne="http://schemas.microsoft.com/office/word/2006/wordml" xmlns:wps="http://schemas.microsoft.com/office/word/2010/wordprocessingShape" mc:Ignorable="w14 w15 w16se w16cid wp14">
+  <w:sdt>
+    <w:sdtPr>
+      <w:id w:val="1986113910"/>
+      <w:docPartObj>
+        <w:docPartGallery w:val="Page Numbers (Bottom of Page)"/>
+        <w:docPartUnique/>
+      </w:docPartObj>
+    </w:sdtPr>
+    <w:sdtContent>
+      <w:p>
+        <w:pPr>
+          <w:pStyle w:val="Voettekst"/>
+          <w:jc w:val="right"/>
+        </w:pPr>
+        <w:r>
+          <w:t>3</w:t>
+        </w:r>
+      </w:p>
+      <w:p>
+        <w:pPr>
+          <w:pStyle w:val="Voettekst"/>
+          <w:jc w:val="center"/>
+        </w:pPr>
+      </w:p>
+    </w:sdtContent>
+  </w:sdt>
+  <w:p>
+    <w:pPr>
+      <w:pStyle w:val="Voettekst"/>
+    </w:pPr>
+  </w:p>
+</w:ftr>
+</file>
+
+<file path=word/footnotes.xml><?xml version="1.0" encoding="utf-8"?>
+<w:footnotes xmlns:wpc="http://schemas.microsoft.com/office/word/2010/wordprocessingCanvas" xmlns:cx="http://schemas.microsoft.com/office/drawing/2014/chartex" xmlns:cx1="http://schemas.microsoft.com/office/drawing/2015/9/8/chartex" xmlns:cx2="http://schemas.microsoft.com/office/drawing/2015/10/21/chartex" xmlns:cx3="http://schemas.microsoft.com/office/drawing/2016/5/9/chartex" xmlns:cx4="http://schemas.microsoft.com/office/drawing/2016/5/10/chartex" xmlns:cx5="http://schemas.microsoft.com/office/drawing/2016/5/11/chartex" xmlns:cx6="http://schemas.microsoft.com/office/drawing/2016/5/12/chartex" xmlns:cx7="http://schemas.microsoft.com/office/drawing/2016/5/13/chartex" xmlns:cx8="http://schemas.microsoft.com/office/drawing/2016/5/14/chartex" xmlns:mc="http://schemas.openxmlformats.org/markup-compatibility/2006" xmlns:aink="http://schemas.microsoft.com/office/drawing/2016/ink" xmlns:am3d="http://schemas.microsoft.com/office/drawing/2017/model3d" xmlns:o="urn:schemas-microsoft-com:office:office" xmlns:r="http://schemas.openxmlformats.org/officeDocument/2006/relationships" xmlns:m="http://schemas.openxmlformats.org/officeDocument/2006/math" xmlns:v="urn:schemas-microsoft-com:vml" xmlns:wp14="http://schemas.microsoft.com/office/word/2010/wordprocessingDrawing" xmlns:wp="http://schemas.openxmlformats.org/drawingml/2006/wordprocessingDrawing" xmlns:w10="urn:schemas-microsoft-com:office:word" xmlns:w="http://schemas.openxmlformats.org/wordprocessingml/2006/main" xmlns:w14="http://schemas.microsoft.com/office/word/2010/wordml" xmlns:w15="http://schemas.microsoft.com/office/word/2012/wordml" xmlns:w16cid="http://schemas.microsoft.com/office/word/2016/wordml/cid" xmlns:w16se="http://schemas.microsoft.com/office/word/2015/wordml/symex" xmlns:wpg="http://schemas.microsoft.com/office/word/2010/wordprocessingGroup" xmlns:wpi="http://schemas.microsoft.com/office/word/2010/wordprocessingInk" xmlns:wne="http://schemas.microsoft.com/office/word/2006/wordml" xmlns:wps="http://schemas.microsoft.com/office/word/2010/wordprocessingShape" mc:Ignorable="w14 w15 w16se w16cid wp14">
+  <w:footnote w:type="separator" w:id="-1">
+    <w:p>
+      <w:pPr>
+        <w:spacing w:after="0" w:line="240" w:lineRule="auto"/>
+      </w:pPr>
+      <w:r>
+        <w:separator/>
+      </w:r>
+    </w:p>
+  </w:footnote>
+  <w:footnote w:type="continuationSeparator" w:id="0">
+    <w:p>
+      <w:pPr>
+        <w:spacing w:after="0" w:line="240" w:lineRule="auto"/>
+      </w:pPr>
+      <w:r>
+        <w:continuationSeparator/>
+      </w:r>
+    </w:p>
+  </w:footnote>
+</w:footnotes>
+</file>
+
+<file path=word/header1.xml><?xml version="1.0" encoding="utf-8"?>
+<w:hdr xmlns:wpc="http://schemas.microsoft.com/office/word/2010/wordprocessingCanvas" xmlns:cx="http://schemas.microsoft.com/office/drawing/2014/chartex" xmlns:cx1="http://schemas.microsoft.com/office/drawing/2015/9/8/chartex" xmlns:cx2="http://schemas.microsoft.com/office/drawing/2015/10/21/chartex" xmlns:cx3="http://schemas.microsoft.com/office/drawing/2016/5/9/chartex" xmlns:cx4="http://schemas.microsoft.com/office/drawing/2016/5/10/chartex" xmlns:cx5="http://schemas.microsoft.com/office/drawing/2016/5/11/chartex" xmlns:cx6="http://schemas.microsoft.com/office/drawing/2016/5/12/chartex" xmlns:cx7="http://schemas.microsoft.com/office/drawing/2016/5/13/chartex" xmlns:cx8="http://schemas.microsoft.com/office/drawing/2016/5/14/chartex" xmlns:mc="http://schemas.openxmlformats.org/markup-compatibility/2006" xmlns:aink="http://schemas.microsoft.com/office/drawing/2016/ink" xmlns:am3d="http://schemas.microsoft.com/office/drawing/2017/model3d" xmlns:o="urn:schemas-microsoft-com:office:office" xmlns:r="http://schemas.openxmlformats.org/officeDocument/2006/relationships" xmlns:m="http://schemas.openxmlformats.org/officeDocument/2006/math" xmlns:v="urn:schemas-microsoft-com:vml" xmlns:wp14="http://schemas.microsoft.com/office/word/2010/wordprocessingDrawing" xmlns:wp="http://schemas.openxmlformats.org/drawingml/2006/wordprocessingDrawing" xmlns:w10="urn:schemas-microsoft-com:office:word" xmlns:w="http://schemas.openxmlformats.org/wordprocessingml/2006/main" xmlns:w14="http://schemas.microsoft.com/office/word/2010/wordml" xmlns:w15="http://schemas.microsoft.com/office/word/2012/wordml" xmlns:w16cid="http://schemas.microsoft.com/office/word/2016/wordml/cid" xmlns:w16se="http://schemas.microsoft.com/office/word/2015/wordml/symex" xmlns:wpg="http://schemas.microsoft.com/office/word/2010/wordprocessingGroup" xmlns:wpi="http://schemas.microsoft.com/office/word/2010/wordprocessingInk" xmlns:wne="http://schemas.microsoft.com/office/word/2006/wordml" xmlns:wps="http://schemas.microsoft.com/office/word/2010/wordprocessingShape" mc:Ignorable="w14 w15 w16se w16cid wp14">
+  <w:p>
+    <w:pPr>
+      <w:pStyle w:val="Koptekst"/>
+    </w:pPr>
+  </w:p>
+</w:hdr>
 </file>
 
 <file path=word/numbering.xml><?xml version="1.0" encoding="utf-8"?>
@@ -39438,6 +39159,31 @@
       <w:contextualSpacing/>
     </w:pPr>
   </w:style>
+  <w:style w:type="paragraph" w:styleId="Koptekst">
+    <w:name w:val="header"/>
+    <w:basedOn w:val="Standaard"/>
+    <w:link w:val="KoptekstChar"/>
+    <w:uiPriority w:val="99"/>
+    <w:unhideWhenUsed/>
+    <w:rsid w:val="0018628A"/>
+    <w:pPr>
+      <w:tabs>
+        <w:tab w:val="center" w:pos="4680"/>
+        <w:tab w:val="right" w:pos="9360"/>
+      </w:tabs>
+      <w:spacing w:after="0" w:line="240" w:lineRule="auto"/>
+    </w:pPr>
+  </w:style>
+  <w:style w:type="character" w:customStyle="1" w:styleId="KoptekstChar">
+    <w:name w:val="Koptekst Char"/>
+    <w:basedOn w:val="Standaardalinea-lettertype"/>
+    <w:link w:val="Koptekst"/>
+    <w:uiPriority w:val="99"/>
+    <w:rsid w:val="0018628A"/>
+    <w:rPr>
+      <w:lang w:val="nl-NL"/>
+    </w:rPr>
+  </w:style>
 </w:styles>
 </file>
 
@@ -39741,7 +39487,7 @@
 </file>
 
 <file path=customXml/itemProps1.xml><?xml version="1.0" encoding="utf-8"?>
-<ds:datastoreItem xmlns:ds="http://schemas.openxmlformats.org/officeDocument/2006/customXml" ds:itemID="{1B0F9169-FADF-4714-A275-D1B5A85329D4}">
+<ds:datastoreItem xmlns:ds="http://schemas.openxmlformats.org/officeDocument/2006/customXml" ds:itemID="{B93B7DEB-6090-4F1F-AA3F-790CF0DF5D37}">
   <ds:schemaRefs>
     <ds:schemaRef ds:uri="http://schemas.openxmlformats.org/officeDocument/2006/bibliography"/>
   </ds:schemaRefs>

</xml_diff>